<commit_message>
- Cambios de archivo Word
</commit_message>
<xml_diff>
--- a/EditorialProject.docx
+++ b/EditorialProject.docx
@@ -375,33 +375,8 @@
                                 <w:rFonts w:cstheme="minorHAnsi"/>
                                 <w:sz w:val="36"/>
                               </w:rPr>
-                              <w:t xml:space="preserve">Eduardo </w:t>
+                              <w:t>Eduardo Fong Dubon</w:t>
                             </w:r>
-                            <w:proofErr w:type="spellStart"/>
-                            <w:r>
-                              <w:rPr>
-                                <w:rFonts w:cstheme="minorHAnsi"/>
-                                <w:sz w:val="36"/>
-                              </w:rPr>
-                              <w:t>Fong</w:t>
-                            </w:r>
-                            <w:proofErr w:type="spellEnd"/>
-                            <w:r>
-                              <w:rPr>
-                                <w:rFonts w:cstheme="minorHAnsi"/>
-                                <w:sz w:val="36"/>
-                              </w:rPr>
-                              <w:t xml:space="preserve"> </w:t>
-                            </w:r>
-                            <w:proofErr w:type="spellStart"/>
-                            <w:r>
-                              <w:rPr>
-                                <w:rFonts w:cstheme="minorHAnsi"/>
-                                <w:sz w:val="36"/>
-                              </w:rPr>
-                              <w:t>Dubon</w:t>
-                            </w:r>
-                            <w:proofErr w:type="spellEnd"/>
                           </w:p>
                           <w:p>
                             <w:pPr>
@@ -566,14 +541,7 @@
                                 <w:rFonts w:cstheme="minorHAnsi"/>
                                 <w:sz w:val="36"/>
                               </w:rPr>
-                              <w:t xml:space="preserve">Materia: </w:t>
-                            </w:r>
-                            <w:r>
-                              <w:rPr>
-                                <w:rFonts w:cstheme="minorHAnsi"/>
-                                <w:sz w:val="36"/>
-                              </w:rPr>
-                              <w:t>Tópicos de Internet 1</w:t>
+                              <w:t>Materia: Tópicos de Internet 1</w:t>
                             </w:r>
                           </w:p>
                         </w:txbxContent>
@@ -802,14 +770,7 @@
                                 <w:rFonts w:cstheme="minorHAnsi"/>
                                 <w:sz w:val="36"/>
                               </w:rPr>
-                              <w:t>Fecha: 07/09</w:t>
-                            </w:r>
-                            <w:r>
-                              <w:rPr>
-                                <w:rFonts w:cstheme="minorHAnsi"/>
-                                <w:sz w:val="36"/>
-                              </w:rPr>
-                              <w:t xml:space="preserve">/2021 </w:t>
+                              <w:t xml:space="preserve">Fecha: 07/09/2021 </w:t>
                             </w:r>
                           </w:p>
                         </w:txbxContent>
@@ -945,7 +906,6 @@
           <w:lang w:val="en-US"/>
         </w:rPr>
       </w:pPr>
-      <w:proofErr w:type="spellStart"/>
       <w:r>
         <w:rPr>
           <w:lang w:val="en-US"/>
@@ -953,7 +913,6 @@
         <w:lastRenderedPageBreak/>
         <w:t>Github</w:t>
       </w:r>
-      <w:proofErr w:type="spellEnd"/>
     </w:p>
     <w:p>
       <w:pPr>
@@ -969,6 +928,10 @@
         </w:rPr>
       </w:pPr>
       <w:r>
+        <w:rPr>
+          <w:noProof/>
+          <w:lang w:eastAsia="es-MX"/>
+        </w:rPr>
         <w:drawing>
           <wp:inline distT="0" distB="0" distL="0" distR="0" wp14:anchorId="13F821EA" wp14:editId="3139C3E2">
             <wp:extent cx="5612130" cy="3507105"/>
@@ -1046,6 +1009,10 @@
     </w:p>
     <w:p>
       <w:r>
+        <w:rPr>
+          <w:noProof/>
+          <w:lang w:eastAsia="es-MX"/>
+        </w:rPr>
         <w:drawing>
           <wp:inline distT="0" distB="0" distL="0" distR="0" wp14:anchorId="200A1BE2" wp14:editId="4C58263C">
             <wp:extent cx="5612130" cy="3507105"/>
@@ -1085,27 +1052,18 @@
     </w:p>
     <w:p>
       <w:r>
-        <w:t xml:space="preserve">Explorador de Soluciones: </w:t>
-      </w:r>
-      <w:proofErr w:type="spellStart"/>
-      <w:r>
-        <w:t>Backend</w:t>
-      </w:r>
-      <w:proofErr w:type="spellEnd"/>
-      <w:r>
-        <w:t xml:space="preserve"> y </w:t>
-      </w:r>
-      <w:proofErr w:type="spellStart"/>
-      <w:r>
-        <w:t>Frontend</w:t>
-      </w:r>
-      <w:proofErr w:type="spellEnd"/>
+        <w:t>Explorador de Soluciones: Backend y Frontend</w:t>
+      </w:r>
     </w:p>
     <w:p>
       <w:r>
         <w:t xml:space="preserve"> </w:t>
       </w:r>
       <w:r>
+        <w:rPr>
+          <w:noProof/>
+          <w:lang w:eastAsia="es-MX"/>
+        </w:rPr>
         <w:drawing>
           <wp:inline distT="0" distB="0" distL="0" distR="0" wp14:anchorId="6B4125A8" wp14:editId="3DF5878A">
             <wp:extent cx="5612130" cy="3507105"/>
@@ -1145,14 +1103,9 @@
     </w:p>
     <w:p/>
     <w:p>
-      <w:proofErr w:type="spellStart"/>
       <w:r>
         <w:lastRenderedPageBreak/>
-        <w:t>Backend</w:t>
-      </w:r>
-      <w:proofErr w:type="spellEnd"/>
-      <w:r>
-        <w:t xml:space="preserve"> </w:t>
+        <w:t xml:space="preserve">Backend </w:t>
       </w:r>
       <w:r>
         <w:t xml:space="preserve">ASP .Net Core 3.1 </w:t>
@@ -1160,6 +1113,10 @@
     </w:p>
     <w:p>
       <w:r>
+        <w:rPr>
+          <w:noProof/>
+          <w:lang w:eastAsia="es-MX"/>
+        </w:rPr>
         <w:drawing>
           <wp:inline distT="0" distB="0" distL="0" distR="0" wp14:anchorId="51DDE5C6" wp14:editId="0C602070">
             <wp:extent cx="5612130" cy="3507105"/>
@@ -1198,30 +1155,16 @@
       </w:r>
     </w:p>
     <w:p>
-      <w:proofErr w:type="spellStart"/>
-      <w:r>
-        <w:t>Frontend</w:t>
-      </w:r>
-      <w:proofErr w:type="spellEnd"/>
-      <w:r>
-        <w:t xml:space="preserve"> </w:t>
-      </w:r>
-      <w:proofErr w:type="spellStart"/>
-      <w:r>
-        <w:t>Xamarin</w:t>
-      </w:r>
-      <w:proofErr w:type="spellEnd"/>
-      <w:r>
-        <w:t xml:space="preserve"> </w:t>
-      </w:r>
-      <w:proofErr w:type="spellStart"/>
-      <w:r>
-        <w:t>Forms</w:t>
-      </w:r>
-      <w:proofErr w:type="spellEnd"/>
-    </w:p>
-    <w:p>
-      <w:r>
+      <w:r>
+        <w:t>Frontend Xamarin Forms</w:t>
+      </w:r>
+    </w:p>
+    <w:p>
+      <w:r>
+        <w:rPr>
+          <w:noProof/>
+          <w:lang w:eastAsia="es-MX"/>
+        </w:rPr>
         <w:drawing>
           <wp:inline distT="0" distB="0" distL="0" distR="0" wp14:anchorId="7FECDFA7" wp14:editId="502CB8E9">
             <wp:extent cx="5612130" cy="3507105"/>
@@ -1268,6 +1211,10 @@
     </w:p>
     <w:p>
       <w:r>
+        <w:rPr>
+          <w:noProof/>
+          <w:lang w:eastAsia="es-MX"/>
+        </w:rPr>
         <w:drawing>
           <wp:inline distT="0" distB="0" distL="0" distR="0" wp14:anchorId="6DD8A4EE" wp14:editId="32C14064">
             <wp:extent cx="5612130" cy="3498850"/>
@@ -1307,32 +1254,15 @@
     </w:p>
     <w:p>
       <w:r>
-        <w:t xml:space="preserve">Carpetas Data, </w:t>
-      </w:r>
-      <w:proofErr w:type="spellStart"/>
-      <w:r>
-        <w:t>Entities</w:t>
-      </w:r>
-      <w:proofErr w:type="spellEnd"/>
-      <w:r>
-        <w:t xml:space="preserve">, </w:t>
-      </w:r>
-      <w:proofErr w:type="spellStart"/>
-      <w:r>
-        <w:t>Repositories</w:t>
-      </w:r>
-      <w:proofErr w:type="spellEnd"/>
-      <w:r>
-        <w:t xml:space="preserve"> y </w:t>
-      </w:r>
-      <w:proofErr w:type="spellStart"/>
-      <w:r>
-        <w:t>Helpers</w:t>
-      </w:r>
-      <w:proofErr w:type="spellEnd"/>
-    </w:p>
-    <w:p>
-      <w:r>
+        <w:t>Carpetas Data, Entities, Repositories y Helpers</w:t>
+      </w:r>
+    </w:p>
+    <w:p>
+      <w:r>
+        <w:rPr>
+          <w:noProof/>
+          <w:lang w:eastAsia="es-MX"/>
+        </w:rPr>
         <w:drawing>
           <wp:inline distT="0" distB="0" distL="0" distR="0" wp14:anchorId="0D11E9CA" wp14:editId="68EC23BB">
             <wp:extent cx="5612130" cy="3507105"/>
@@ -1386,17 +1316,16 @@
       <w:r>
         <w:t xml:space="preserve">Clase </w:t>
       </w:r>
-      <w:proofErr w:type="spellStart"/>
-      <w:r>
-        <w:t>DataContext</w:t>
-      </w:r>
-      <w:proofErr w:type="spellEnd"/>
-      <w:r>
-        <w:t xml:space="preserve"> </w:t>
-      </w:r>
-    </w:p>
-    <w:p>
-      <w:r>
+      <w:r>
+        <w:t xml:space="preserve">DataContext </w:t>
+      </w:r>
+    </w:p>
+    <w:p>
+      <w:r>
+        <w:rPr>
+          <w:noProof/>
+          <w:lang w:eastAsia="es-MX"/>
+        </w:rPr>
         <w:drawing>
           <wp:inline distT="0" distB="0" distL="0" distR="0" wp14:anchorId="59D6746D" wp14:editId="7CF52906">
             <wp:extent cx="5612130" cy="3507105"/>
@@ -1436,16 +1365,15 @@
     </w:p>
     <w:p>
       <w:r>
-        <w:t xml:space="preserve">Clase </w:t>
-      </w:r>
-      <w:proofErr w:type="spellStart"/>
-      <w:r>
-        <w:t>User</w:t>
-      </w:r>
-      <w:proofErr w:type="spellEnd"/>
-    </w:p>
-    <w:p>
-      <w:r>
+        <w:t>Clase User</w:t>
+      </w:r>
+    </w:p>
+    <w:p>
+      <w:r>
+        <w:rPr>
+          <w:noProof/>
+          <w:lang w:eastAsia="es-MX"/>
+        </w:rPr>
         <w:drawing>
           <wp:inline distT="0" distB="0" distL="0" distR="0" wp14:anchorId="47DFBC7D" wp14:editId="74C485B8">
             <wp:extent cx="5410200" cy="3380916"/>
@@ -1486,23 +1414,7 @@
     <w:p>
       <w:r>
         <w:lastRenderedPageBreak/>
-        <w:t xml:space="preserve">Clase e Interface </w:t>
-      </w:r>
-      <w:proofErr w:type="spellStart"/>
-      <w:r>
-        <w:t>Generic</w:t>
-      </w:r>
-      <w:proofErr w:type="spellEnd"/>
-      <w:r>
-        <w:t xml:space="preserve"> </w:t>
-      </w:r>
-      <w:proofErr w:type="spellStart"/>
-      <w:r>
-        <w:t>Repository</w:t>
-      </w:r>
-      <w:proofErr w:type="spellEnd"/>
-      <w:r>
-        <w:t xml:space="preserve"> </w:t>
+        <w:t xml:space="preserve">Clase e Interface Generic Repository </w:t>
       </w:r>
     </w:p>
     <w:p>
@@ -1513,6 +1425,10 @@
         </w:rPr>
       </w:pPr>
       <w:r>
+        <w:rPr>
+          <w:noProof/>
+          <w:lang w:eastAsia="es-MX"/>
+        </w:rPr>
         <w:drawing>
           <wp:inline distT="0" distB="0" distL="0" distR="0" wp14:anchorId="5E01C2E3" wp14:editId="7969D350">
             <wp:extent cx="5612130" cy="3495675"/>
@@ -1557,6 +1473,10 @@
         <w:t xml:space="preserve"> </w:t>
       </w:r>
       <w:r>
+        <w:rPr>
+          <w:noProof/>
+          <w:lang w:eastAsia="es-MX"/>
+        </w:rPr>
         <w:drawing>
           <wp:inline distT="0" distB="0" distL="0" distR="0" wp14:anchorId="408B596D" wp14:editId="4475BFF2">
             <wp:extent cx="5612130" cy="3507105"/>
@@ -1596,6 +1516,10 @@
     </w:p>
     <w:p>
       <w:r>
+        <w:rPr>
+          <w:noProof/>
+          <w:lang w:eastAsia="es-MX"/>
+        </w:rPr>
         <w:lastRenderedPageBreak/>
         <w:drawing>
           <wp:inline distT="0" distB="0" distL="0" distR="0" wp14:anchorId="054C3FD4" wp14:editId="49D5FEC2">
@@ -1636,6 +1560,10 @@
     </w:p>
     <w:p>
       <w:r>
+        <w:rPr>
+          <w:noProof/>
+          <w:lang w:eastAsia="es-MX"/>
+        </w:rPr>
         <w:drawing>
           <wp:inline distT="0" distB="0" distL="0" distR="0" wp14:anchorId="7FEAF4E7" wp14:editId="15CE0E76">
             <wp:extent cx="5612130" cy="3507105"/>
@@ -1679,16 +1607,15 @@
     <w:p>
       <w:r>
         <w:lastRenderedPageBreak/>
-        <w:t xml:space="preserve">Clase e Interface </w:t>
-      </w:r>
-      <w:proofErr w:type="spellStart"/>
-      <w:r>
-        <w:t>UserHelper</w:t>
-      </w:r>
-      <w:proofErr w:type="spellEnd"/>
-    </w:p>
-    <w:p>
-      <w:r>
+        <w:t>Clase e Interface UserHelper</w:t>
+      </w:r>
+    </w:p>
+    <w:p>
+      <w:r>
+        <w:rPr>
+          <w:noProof/>
+          <w:lang w:eastAsia="es-MX"/>
+        </w:rPr>
         <w:drawing>
           <wp:inline distT="0" distB="0" distL="0" distR="0" wp14:anchorId="31CD7801" wp14:editId="3BC84943">
             <wp:extent cx="5612130" cy="3507105"/>
@@ -1728,6 +1655,10 @@
     </w:p>
     <w:p>
       <w:r>
+        <w:rPr>
+          <w:noProof/>
+          <w:lang w:eastAsia="es-MX"/>
+        </w:rPr>
         <w:drawing>
           <wp:inline distT="0" distB="0" distL="0" distR="0" wp14:anchorId="36EBCB85" wp14:editId="730680A2">
             <wp:extent cx="5612130" cy="3507105"/>
@@ -1767,6 +1698,10 @@
     </w:p>
     <w:p>
       <w:r>
+        <w:rPr>
+          <w:noProof/>
+          <w:lang w:eastAsia="es-MX"/>
+        </w:rPr>
         <w:lastRenderedPageBreak/>
         <w:drawing>
           <wp:inline distT="0" distB="0" distL="0" distR="0" wp14:anchorId="14AA6B1A" wp14:editId="359AC9F0">
@@ -1807,6 +1742,10 @@
     </w:p>
     <w:p>
       <w:r>
+        <w:rPr>
+          <w:noProof/>
+          <w:lang w:eastAsia="es-MX"/>
+        </w:rPr>
         <w:drawing>
           <wp:inline distT="0" distB="0" distL="0" distR="0" wp14:anchorId="15A071A9" wp14:editId="790224D1">
             <wp:extent cx="5612130" cy="3495675"/>
@@ -1846,6 +1785,10 @@
     </w:p>
     <w:p>
       <w:r>
+        <w:rPr>
+          <w:noProof/>
+          <w:lang w:eastAsia="es-MX"/>
+        </w:rPr>
         <w:lastRenderedPageBreak/>
         <w:drawing>
           <wp:inline distT="0" distB="0" distL="0" distR="0" wp14:anchorId="0C8AD246" wp14:editId="15401ADF">
@@ -1886,6 +1829,10 @@
     </w:p>
     <w:p>
       <w:r>
+        <w:rPr>
+          <w:noProof/>
+          <w:lang w:eastAsia="es-MX"/>
+        </w:rPr>
         <w:drawing>
           <wp:inline distT="0" distB="0" distL="0" distR="0" wp14:anchorId="4E7E49B3" wp14:editId="013CF112">
             <wp:extent cx="5612130" cy="3507105"/>
@@ -1925,6 +1872,10 @@
     </w:p>
     <w:p>
       <w:r>
+        <w:rPr>
+          <w:noProof/>
+          <w:lang w:eastAsia="es-MX"/>
+        </w:rPr>
         <w:lastRenderedPageBreak/>
         <w:drawing>
           <wp:inline distT="0" distB="0" distL="0" distR="0" wp14:anchorId="6146D069" wp14:editId="31FD4269">
@@ -1962,9 +1913,306 @@
           </wp:inline>
         </w:drawing>
       </w:r>
+    </w:p>
+    <w:p>
+      <w:r>
+        <w:t>Clase Seeder Y Program para lanzar Seeder</w:t>
+      </w:r>
+    </w:p>
+    <w:p>
+      <w:r>
+        <w:drawing>
+          <wp:inline distT="0" distB="0" distL="0" distR="0" wp14:anchorId="3CED8AC3" wp14:editId="082F7678">
+            <wp:extent cx="5612130" cy="3507105"/>
+            <wp:effectExtent l="0" t="0" r="7620" b="0"/>
+            <wp:docPr id="4" name="Imagen 4"/>
+            <wp:cNvGraphicFramePr>
+              <a:graphicFrameLocks xmlns:a="http://schemas.openxmlformats.org/drawingml/2006/main" noChangeAspect="1"/>
+            </wp:cNvGraphicFramePr>
+            <a:graphic xmlns:a="http://schemas.openxmlformats.org/drawingml/2006/main">
+              <a:graphicData uri="http://schemas.openxmlformats.org/drawingml/2006/picture">
+                <pic:pic xmlns:pic="http://schemas.openxmlformats.org/drawingml/2006/picture">
+                  <pic:nvPicPr>
+                    <pic:cNvPr id="1" name=""/>
+                    <pic:cNvPicPr/>
+                  </pic:nvPicPr>
+                  <pic:blipFill>
+                    <a:blip r:embed="rId26"/>
+                    <a:stretch>
+                      <a:fillRect/>
+                    </a:stretch>
+                  </pic:blipFill>
+                  <pic:spPr>
+                    <a:xfrm>
+                      <a:off x="0" y="0"/>
+                      <a:ext cx="5612130" cy="3507105"/>
+                    </a:xfrm>
+                    <a:prstGeom prst="rect">
+                      <a:avLst/>
+                    </a:prstGeom>
+                  </pic:spPr>
+                </pic:pic>
+              </a:graphicData>
+            </a:graphic>
+          </wp:inline>
+        </w:drawing>
+      </w:r>
+    </w:p>
+    <w:p>
+      <w:r>
+        <w:lastRenderedPageBreak/>
+        <w:drawing>
+          <wp:inline distT="0" distB="0" distL="0" distR="0" wp14:anchorId="03A096BF" wp14:editId="2A98B0B2">
+            <wp:extent cx="5612130" cy="3507105"/>
+            <wp:effectExtent l="0" t="0" r="7620" b="0"/>
+            <wp:docPr id="28" name="Imagen 28"/>
+            <wp:cNvGraphicFramePr>
+              <a:graphicFrameLocks xmlns:a="http://schemas.openxmlformats.org/drawingml/2006/main" noChangeAspect="1"/>
+            </wp:cNvGraphicFramePr>
+            <a:graphic xmlns:a="http://schemas.openxmlformats.org/drawingml/2006/main">
+              <a:graphicData uri="http://schemas.openxmlformats.org/drawingml/2006/picture">
+                <pic:pic xmlns:pic="http://schemas.openxmlformats.org/drawingml/2006/picture">
+                  <pic:nvPicPr>
+                    <pic:cNvPr id="1" name=""/>
+                    <pic:cNvPicPr/>
+                  </pic:nvPicPr>
+                  <pic:blipFill>
+                    <a:blip r:embed="rId27"/>
+                    <a:stretch>
+                      <a:fillRect/>
+                    </a:stretch>
+                  </pic:blipFill>
+                  <pic:spPr>
+                    <a:xfrm>
+                      <a:off x="0" y="0"/>
+                      <a:ext cx="5612130" cy="3507105"/>
+                    </a:xfrm>
+                    <a:prstGeom prst="rect">
+                      <a:avLst/>
+                    </a:prstGeom>
+                  </pic:spPr>
+                </pic:pic>
+              </a:graphicData>
+            </a:graphic>
+          </wp:inline>
+        </w:drawing>
+      </w:r>
+    </w:p>
+    <w:p>
+      <w:r>
+        <w:drawing>
+          <wp:inline distT="0" distB="0" distL="0" distR="0" wp14:anchorId="188FCA89" wp14:editId="28E55BBB">
+            <wp:extent cx="5612130" cy="3499485"/>
+            <wp:effectExtent l="0" t="0" r="7620" b="5715"/>
+            <wp:docPr id="29" name="Imagen 29"/>
+            <wp:cNvGraphicFramePr>
+              <a:graphicFrameLocks xmlns:a="http://schemas.openxmlformats.org/drawingml/2006/main" noChangeAspect="1"/>
+            </wp:cNvGraphicFramePr>
+            <a:graphic xmlns:a="http://schemas.openxmlformats.org/drawingml/2006/main">
+              <a:graphicData uri="http://schemas.openxmlformats.org/drawingml/2006/picture">
+                <pic:pic xmlns:pic="http://schemas.openxmlformats.org/drawingml/2006/picture">
+                  <pic:nvPicPr>
+                    <pic:cNvPr id="1" name=""/>
+                    <pic:cNvPicPr/>
+                  </pic:nvPicPr>
+                  <pic:blipFill>
+                    <a:blip r:embed="rId28"/>
+                    <a:stretch>
+                      <a:fillRect/>
+                    </a:stretch>
+                  </pic:blipFill>
+                  <pic:spPr>
+                    <a:xfrm>
+                      <a:off x="0" y="0"/>
+                      <a:ext cx="5612130" cy="3499485"/>
+                    </a:xfrm>
+                    <a:prstGeom prst="rect">
+                      <a:avLst/>
+                    </a:prstGeom>
+                  </pic:spPr>
+                </pic:pic>
+              </a:graphicData>
+            </a:graphic>
+          </wp:inline>
+        </w:drawing>
+      </w:r>
+    </w:p>
+    <w:p>
+      <w:r>
+        <w:lastRenderedPageBreak/>
+        <w:drawing>
+          <wp:inline distT="0" distB="0" distL="0" distR="0" wp14:anchorId="34ED8F46" wp14:editId="646FDF00">
+            <wp:extent cx="5612130" cy="3507105"/>
+            <wp:effectExtent l="0" t="0" r="7620" b="0"/>
+            <wp:docPr id="30" name="Imagen 30"/>
+            <wp:cNvGraphicFramePr>
+              <a:graphicFrameLocks xmlns:a="http://schemas.openxmlformats.org/drawingml/2006/main" noChangeAspect="1"/>
+            </wp:cNvGraphicFramePr>
+            <a:graphic xmlns:a="http://schemas.openxmlformats.org/drawingml/2006/main">
+              <a:graphicData uri="http://schemas.openxmlformats.org/drawingml/2006/picture">
+                <pic:pic xmlns:pic="http://schemas.openxmlformats.org/drawingml/2006/picture">
+                  <pic:nvPicPr>
+                    <pic:cNvPr id="1" name=""/>
+                    <pic:cNvPicPr/>
+                  </pic:nvPicPr>
+                  <pic:blipFill>
+                    <a:blip r:embed="rId29"/>
+                    <a:stretch>
+                      <a:fillRect/>
+                    </a:stretch>
+                  </pic:blipFill>
+                  <pic:spPr>
+                    <a:xfrm>
+                      <a:off x="0" y="0"/>
+                      <a:ext cx="5612130" cy="3507105"/>
+                    </a:xfrm>
+                    <a:prstGeom prst="rect">
+                      <a:avLst/>
+                    </a:prstGeom>
+                  </pic:spPr>
+                </pic:pic>
+              </a:graphicData>
+            </a:graphic>
+          </wp:inline>
+        </w:drawing>
+      </w:r>
+    </w:p>
+    <w:p>
+      <w:r>
+        <w:t xml:space="preserve">Cadena de Conexión </w:t>
+      </w:r>
+    </w:p>
+    <w:p>
+      <w:r>
+        <w:drawing>
+          <wp:inline distT="0" distB="0" distL="0" distR="0" wp14:anchorId="2793CE6B" wp14:editId="5FC8F77C">
+            <wp:extent cx="5612130" cy="3507105"/>
+            <wp:effectExtent l="0" t="0" r="7620" b="0"/>
+            <wp:docPr id="31" name="Imagen 31"/>
+            <wp:cNvGraphicFramePr>
+              <a:graphicFrameLocks xmlns:a="http://schemas.openxmlformats.org/drawingml/2006/main" noChangeAspect="1"/>
+            </wp:cNvGraphicFramePr>
+            <a:graphic xmlns:a="http://schemas.openxmlformats.org/drawingml/2006/main">
+              <a:graphicData uri="http://schemas.openxmlformats.org/drawingml/2006/picture">
+                <pic:pic xmlns:pic="http://schemas.openxmlformats.org/drawingml/2006/picture">
+                  <pic:nvPicPr>
+                    <pic:cNvPr id="1" name=""/>
+                    <pic:cNvPicPr/>
+                  </pic:nvPicPr>
+                  <pic:blipFill>
+                    <a:blip r:embed="rId30"/>
+                    <a:stretch>
+                      <a:fillRect/>
+                    </a:stretch>
+                  </pic:blipFill>
+                  <pic:spPr>
+                    <a:xfrm>
+                      <a:off x="0" y="0"/>
+                      <a:ext cx="5612130" cy="3507105"/>
+                    </a:xfrm>
+                    <a:prstGeom prst="rect">
+                      <a:avLst/>
+                    </a:prstGeom>
+                  </pic:spPr>
+                </pic:pic>
+              </a:graphicData>
+            </a:graphic>
+          </wp:inline>
+        </w:drawing>
+      </w:r>
+    </w:p>
+    <w:p/>
+    <w:p/>
+    <w:p>
+      <w:r>
+        <w:lastRenderedPageBreak/>
+        <w:t xml:space="preserve">Clase startup </w:t>
+      </w:r>
+      <w:r>
+        <w:t xml:space="preserve">con inyección de la base de datos, inyección de código de helpers y seeder y configuración de password </w:t>
+      </w:r>
+    </w:p>
+    <w:p>
+      <w:r>
+        <w:drawing>
+          <wp:inline distT="0" distB="0" distL="0" distR="0" wp14:anchorId="17292D95" wp14:editId="787E7F95">
+            <wp:extent cx="5612130" cy="3499485"/>
+            <wp:effectExtent l="0" t="0" r="7620" b="5715"/>
+            <wp:docPr id="192" name="Imagen 192"/>
+            <wp:cNvGraphicFramePr>
+              <a:graphicFrameLocks xmlns:a="http://schemas.openxmlformats.org/drawingml/2006/main" noChangeAspect="1"/>
+            </wp:cNvGraphicFramePr>
+            <a:graphic xmlns:a="http://schemas.openxmlformats.org/drawingml/2006/main">
+              <a:graphicData uri="http://schemas.openxmlformats.org/drawingml/2006/picture">
+                <pic:pic xmlns:pic="http://schemas.openxmlformats.org/drawingml/2006/picture">
+                  <pic:nvPicPr>
+                    <pic:cNvPr id="1" name=""/>
+                    <pic:cNvPicPr/>
+                  </pic:nvPicPr>
+                  <pic:blipFill>
+                    <a:blip r:embed="rId31"/>
+                    <a:stretch>
+                      <a:fillRect/>
+                    </a:stretch>
+                  </pic:blipFill>
+                  <pic:spPr>
+                    <a:xfrm>
+                      <a:off x="0" y="0"/>
+                      <a:ext cx="5612130" cy="3499485"/>
+                    </a:xfrm>
+                    <a:prstGeom prst="rect">
+                      <a:avLst/>
+                    </a:prstGeom>
+                  </pic:spPr>
+                </pic:pic>
+              </a:graphicData>
+            </a:graphic>
+          </wp:inline>
+        </w:drawing>
+      </w:r>
+    </w:p>
+    <w:p>
+      <w:r>
+        <w:drawing>
+          <wp:inline distT="0" distB="0" distL="0" distR="0" wp14:anchorId="07590D95" wp14:editId="325C5557">
+            <wp:extent cx="5612130" cy="3507105"/>
+            <wp:effectExtent l="0" t="0" r="7620" b="0"/>
+            <wp:docPr id="193" name="Imagen 193"/>
+            <wp:cNvGraphicFramePr>
+              <a:graphicFrameLocks xmlns:a="http://schemas.openxmlformats.org/drawingml/2006/main" noChangeAspect="1"/>
+            </wp:cNvGraphicFramePr>
+            <a:graphic xmlns:a="http://schemas.openxmlformats.org/drawingml/2006/main">
+              <a:graphicData uri="http://schemas.openxmlformats.org/drawingml/2006/picture">
+                <pic:pic xmlns:pic="http://schemas.openxmlformats.org/drawingml/2006/picture">
+                  <pic:nvPicPr>
+                    <pic:cNvPr id="1" name=""/>
+                    <pic:cNvPicPr/>
+                  </pic:nvPicPr>
+                  <pic:blipFill>
+                    <a:blip r:embed="rId32"/>
+                    <a:stretch>
+                      <a:fillRect/>
+                    </a:stretch>
+                  </pic:blipFill>
+                  <pic:spPr>
+                    <a:xfrm>
+                      <a:off x="0" y="0"/>
+                      <a:ext cx="5612130" cy="3507105"/>
+                    </a:xfrm>
+                    <a:prstGeom prst="rect">
+                      <a:avLst/>
+                    </a:prstGeom>
+                  </pic:spPr>
+                </pic:pic>
+              </a:graphicData>
+            </a:graphic>
+          </wp:inline>
+        </w:drawing>
+      </w:r>
       <w:bookmarkStart w:id="0" w:name="_GoBack"/>
       <w:bookmarkEnd w:id="0"/>
     </w:p>
+    <w:p/>
     <w:p/>
     <w:sectPr>
       <w:pgSz w:w="12240" w:h="15840"/>

</xml_diff>

<commit_message>
- Nueva Migración - Datos de Admin
</commit_message>
<xml_diff>
--- a/EditorialProject.docx
+++ b/EditorialProject.docx
@@ -2173,6 +2173,11 @@
     </w:p>
     <w:p>
       <w:r>
+        <w:t xml:space="preserve">Controlador y vistas creadas </w:t>
+      </w:r>
+    </w:p>
+    <w:p>
+      <w:r>
         <w:drawing>
           <wp:inline distT="0" distB="0" distL="0" distR="0" wp14:anchorId="07590D95" wp14:editId="325C5557">
             <wp:extent cx="5612130" cy="3507105"/>
@@ -2209,10 +2214,103 @@
           </wp:inline>
         </w:drawing>
       </w:r>
+    </w:p>
+    <w:p>
+      <w:r>
+        <w:t>.</w:t>
+      </w:r>
+    </w:p>
+    <w:p>
+      <w:r>
+        <w:lastRenderedPageBreak/>
+        <w:t>Interface IEntity</w:t>
+      </w:r>
+    </w:p>
+    <w:p>
+      <w:r>
+        <w:drawing>
+          <wp:inline distT="0" distB="0" distL="0" distR="0" wp14:anchorId="22BA6785" wp14:editId="7E81036A">
+            <wp:extent cx="5612130" cy="3488055"/>
+            <wp:effectExtent l="0" t="0" r="7620" b="0"/>
+            <wp:docPr id="194" name="Imagen 194"/>
+            <wp:cNvGraphicFramePr>
+              <a:graphicFrameLocks xmlns:a="http://schemas.openxmlformats.org/drawingml/2006/main" noChangeAspect="1"/>
+            </wp:cNvGraphicFramePr>
+            <a:graphic xmlns:a="http://schemas.openxmlformats.org/drawingml/2006/main">
+              <a:graphicData uri="http://schemas.openxmlformats.org/drawingml/2006/picture">
+                <pic:pic xmlns:pic="http://schemas.openxmlformats.org/drawingml/2006/picture">
+                  <pic:nvPicPr>
+                    <pic:cNvPr id="1" name=""/>
+                    <pic:cNvPicPr/>
+                  </pic:nvPicPr>
+                  <pic:blipFill>
+                    <a:blip r:embed="rId33"/>
+                    <a:stretch>
+                      <a:fillRect/>
+                    </a:stretch>
+                  </pic:blipFill>
+                  <pic:spPr>
+                    <a:xfrm>
+                      <a:off x="0" y="0"/>
+                      <a:ext cx="5612130" cy="3488055"/>
+                    </a:xfrm>
+                    <a:prstGeom prst="rect">
+                      <a:avLst/>
+                    </a:prstGeom>
+                  </pic:spPr>
+                </pic:pic>
+              </a:graphicData>
+            </a:graphic>
+          </wp:inline>
+        </w:drawing>
+      </w:r>
+    </w:p>
+    <w:p>
+      <w:r>
+        <w:t>Base de datos creada</w:t>
+      </w:r>
+    </w:p>
+    <w:p>
+      <w:r>
+        <w:drawing>
+          <wp:inline distT="0" distB="0" distL="0" distR="0" wp14:anchorId="405614EC" wp14:editId="6D1DFD82">
+            <wp:extent cx="5612130" cy="3507105"/>
+            <wp:effectExtent l="0" t="0" r="7620" b="0"/>
+            <wp:docPr id="195" name="Imagen 195"/>
+            <wp:cNvGraphicFramePr>
+              <a:graphicFrameLocks xmlns:a="http://schemas.openxmlformats.org/drawingml/2006/main" noChangeAspect="1"/>
+            </wp:cNvGraphicFramePr>
+            <a:graphic xmlns:a="http://schemas.openxmlformats.org/drawingml/2006/main">
+              <a:graphicData uri="http://schemas.openxmlformats.org/drawingml/2006/picture">
+                <pic:pic xmlns:pic="http://schemas.openxmlformats.org/drawingml/2006/picture">
+                  <pic:nvPicPr>
+                    <pic:cNvPr id="1" name=""/>
+                    <pic:cNvPicPr/>
+                  </pic:nvPicPr>
+                  <pic:blipFill>
+                    <a:blip r:embed="rId34"/>
+                    <a:stretch>
+                      <a:fillRect/>
+                    </a:stretch>
+                  </pic:blipFill>
+                  <pic:spPr>
+                    <a:xfrm>
+                      <a:off x="0" y="0"/>
+                      <a:ext cx="5612130" cy="3507105"/>
+                    </a:xfrm>
+                    <a:prstGeom prst="rect">
+                      <a:avLst/>
+                    </a:prstGeom>
+                  </pic:spPr>
+                </pic:pic>
+              </a:graphicData>
+            </a:graphic>
+          </wp:inline>
+        </w:drawing>
+      </w:r>
       <w:bookmarkStart w:id="0" w:name="_GoBack"/>
       <w:bookmarkEnd w:id="0"/>
     </w:p>
-    <w:p/>
     <w:p/>
     <w:sectPr>
       <w:pgSz w:w="12240" w:h="15840"/>

</xml_diff>